<commit_message>
more unnecessary random updates
</commit_message>
<xml_diff>
--- a/vip-report.docx
+++ b/vip-report.docx
@@ -782,16 +782,34 @@
           <w:sz w:val="22"/>
           <w:szCs w:val="22"/>
         </w:rPr>
-        <w:t xml:space="preserve">three </w:t>
-      </w:r>
-      <w:r>
-        <w:rPr>
-          <w:rFonts w:ascii="Times New Roman" w:hAnsi="Times New Roman" w:cs="Times New Roman"/>
-          <w:color w:val="000000" w:themeColor="text1"/>
-          <w:sz w:val="22"/>
-          <w:szCs w:val="22"/>
-        </w:rPr>
-        <w:t>point cloud object</w:t>
+        <w:t>three</w:t>
+      </w:r>
+      <w:r>
+        <w:rPr>
+          <w:rFonts w:ascii="Times New Roman" w:hAnsi="Times New Roman" w:cs="Times New Roman"/>
+          <w:color w:val="000000" w:themeColor="text1"/>
+          <w:sz w:val="22"/>
+          <w:szCs w:val="22"/>
+        </w:rPr>
+        <w:t xml:space="preserve"> </w:t>
+      </w:r>
+      <w:r>
+        <w:rPr>
+          <w:rFonts w:ascii="Times New Roman" w:hAnsi="Times New Roman" w:cs="Times New Roman"/>
+          <w:color w:val="000000" w:themeColor="text1"/>
+          <w:sz w:val="22"/>
+          <w:szCs w:val="22"/>
+        </w:rPr>
+        <w:t>point</w:t>
+      </w:r>
+      <w:r>
+        <w:rPr>
+          <w:rFonts w:ascii="Times New Roman" w:hAnsi="Times New Roman" w:cs="Times New Roman"/>
+          <w:color w:val="000000" w:themeColor="text1"/>
+          <w:sz w:val="22"/>
+          <w:szCs w:val="22"/>
+        </w:rPr>
+        <w:t xml:space="preserve"> cloud object</w:t>
       </w:r>
       <w:r>
         <w:rPr>
@@ -4653,9 +4671,11 @@
           <w:sz w:val="22"/>
           <w:szCs w:val="22"/>
         </w:rPr>
-        <w:t xml:space="preserve">4. </w:t>
-      </w:r>
-      <w:r>
+        <w:br w:type="page"/>
+      </w:r>
+    </w:p>
+    <w:p>
+      <w:pPr>
         <w:rPr>
           <w:rFonts w:ascii="Times New Roman" w:hAnsi="Times New Roman" w:cs="Times New Roman"/>
           <w:b/>
@@ -4664,11 +4684,8 @@
           <w:sz w:val="22"/>
           <w:szCs w:val="22"/>
         </w:rPr>
-        <w:t>Results</w:t>
-      </w:r>
-    </w:p>
-    <w:p>
-      <w:pPr>
+      </w:pPr>
+      <w:r>
         <w:rPr>
           <w:rFonts w:ascii="Times New Roman" w:hAnsi="Times New Roman" w:cs="Times New Roman"/>
           <w:b/>
@@ -4677,10 +4694,10 @@
           <w:sz w:val="22"/>
           <w:szCs w:val="22"/>
         </w:rPr>
-      </w:pPr>
-    </w:p>
-    <w:p>
-      <w:pPr>
+        <w:lastRenderedPageBreak/>
+        <w:t xml:space="preserve">4. </w:t>
+      </w:r>
+      <w:r>
         <w:rPr>
           <w:rFonts w:ascii="Times New Roman" w:hAnsi="Times New Roman" w:cs="Times New Roman"/>
           <w:b/>
@@ -4689,8 +4706,11 @@
           <w:sz w:val="22"/>
           <w:szCs w:val="22"/>
         </w:rPr>
-      </w:pPr>
-      <w:r>
+        <w:t>Results</w:t>
+      </w:r>
+    </w:p>
+    <w:p>
+      <w:pPr>
         <w:rPr>
           <w:rFonts w:ascii="Times New Roman" w:hAnsi="Times New Roman" w:cs="Times New Roman"/>
           <w:b/>
@@ -4699,9 +4719,10 @@
           <w:sz w:val="22"/>
           <w:szCs w:val="22"/>
         </w:rPr>
-        <w:t xml:space="preserve">4.1 </w:t>
-      </w:r>
-      <w:r>
+      </w:pPr>
+    </w:p>
+    <w:p>
+      <w:pPr>
         <w:rPr>
           <w:rFonts w:ascii="Times New Roman" w:hAnsi="Times New Roman" w:cs="Times New Roman"/>
           <w:b/>
@@ -4710,8 +4731,7 @@
           <w:sz w:val="22"/>
           <w:szCs w:val="22"/>
         </w:rPr>
-        <w:t>Comparative</w:t>
-      </w:r>
+      </w:pPr>
       <w:r>
         <w:rPr>
           <w:rFonts w:ascii="Times New Roman" w:hAnsi="Times New Roman" w:cs="Times New Roman"/>
@@ -4721,7 +4741,7 @@
           <w:sz w:val="22"/>
           <w:szCs w:val="22"/>
         </w:rPr>
-        <w:t xml:space="preserve"> </w:t>
+        <w:t xml:space="preserve">4.1 </w:t>
       </w:r>
       <w:r>
         <w:rPr>
@@ -4732,7 +4752,7 @@
           <w:sz w:val="22"/>
           <w:szCs w:val="22"/>
         </w:rPr>
-        <w:t>Analysis</w:t>
+        <w:t>Comparative</w:t>
       </w:r>
       <w:r>
         <w:rPr>
@@ -4743,7 +4763,7 @@
           <w:sz w:val="22"/>
           <w:szCs w:val="22"/>
         </w:rPr>
-        <w:t xml:space="preserve"> of Data Structure</w:t>
+        <w:t xml:space="preserve"> </w:t>
       </w:r>
       <w:r>
         <w:rPr>
@@ -4754,11 +4774,9 @@
           <w:sz w:val="22"/>
           <w:szCs w:val="22"/>
         </w:rPr>
-        <w:t xml:space="preserve"> Visualizations</w:t>
-      </w:r>
-    </w:p>
-    <w:p>
-      <w:pPr>
+        <w:t>Analysis</w:t>
+      </w:r>
+      <w:r>
         <w:rPr>
           <w:rFonts w:ascii="Times New Roman" w:hAnsi="Times New Roman" w:cs="Times New Roman"/>
           <w:b/>
@@ -4767,17 +4785,8 @@
           <w:sz w:val="22"/>
           <w:szCs w:val="22"/>
         </w:rPr>
-      </w:pPr>
-    </w:p>
-    <w:p>
-      <w:pPr>
-        <w:rPr>
-          <w:rFonts w:ascii="Times New Roman" w:hAnsi="Times New Roman" w:cs="Times New Roman"/>
-          <w:color w:val="000000" w:themeColor="text1"/>
-          <w:sz w:val="22"/>
-          <w:szCs w:val="22"/>
-        </w:rPr>
-      </w:pPr>
+        <w:t xml:space="preserve"> of Data Structure</w:t>
+      </w:r>
       <w:r>
         <w:rPr>
           <w:rFonts w:ascii="Times New Roman" w:hAnsi="Times New Roman" w:cs="Times New Roman"/>
@@ -4787,9 +4796,11 @@
           <w:sz w:val="22"/>
           <w:szCs w:val="22"/>
         </w:rPr>
-        <w:t xml:space="preserve">4.1.1 </w:t>
-      </w:r>
-      <w:r>
+        <w:t xml:space="preserve"> Visualizations</w:t>
+      </w:r>
+    </w:p>
+    <w:p>
+      <w:pPr>
         <w:rPr>
           <w:rFonts w:ascii="Times New Roman" w:hAnsi="Times New Roman" w:cs="Times New Roman"/>
           <w:b/>
@@ -4798,6 +4809,37 @@
           <w:sz w:val="22"/>
           <w:szCs w:val="22"/>
         </w:rPr>
+      </w:pPr>
+    </w:p>
+    <w:p>
+      <w:pPr>
+        <w:rPr>
+          <w:rFonts w:ascii="Times New Roman" w:hAnsi="Times New Roman" w:cs="Times New Roman"/>
+          <w:color w:val="000000" w:themeColor="text1"/>
+          <w:sz w:val="22"/>
+          <w:szCs w:val="22"/>
+        </w:rPr>
+      </w:pPr>
+      <w:r>
+        <w:rPr>
+          <w:rFonts w:ascii="Times New Roman" w:hAnsi="Times New Roman" w:cs="Times New Roman"/>
+          <w:b/>
+          <w:bCs/>
+          <w:color w:val="000000" w:themeColor="text1"/>
+          <w:sz w:val="22"/>
+          <w:szCs w:val="22"/>
+        </w:rPr>
+        <w:t xml:space="preserve">4.1.1 </w:t>
+      </w:r>
+      <w:r>
+        <w:rPr>
+          <w:rFonts w:ascii="Times New Roman" w:hAnsi="Times New Roman" w:cs="Times New Roman"/>
+          <w:b/>
+          <w:bCs/>
+          <w:color w:val="000000" w:themeColor="text1"/>
+          <w:sz w:val="22"/>
+          <w:szCs w:val="22"/>
+        </w:rPr>
         <w:t>House</w:t>
       </w:r>
     </w:p>
@@ -4828,17 +4870,16 @@
           <w:sz w:val="22"/>
           <w:szCs w:val="22"/>
         </w:rPr>
-        <w:t xml:space="preserve">Both of the octree visualizations of house point cloud had a group of reddish nodes or "tip" in the top left representing the flashing at the house roof. However, in the k-d tree visualizations, the distribution of the nodes was more uniform, and there was no one node that stood out among the whole visualizations. It was worth noting that due to the uniformity of the k-d tree structure, more nodes had been utilized to form a subtree. Furthermore, since color of the nodes changed from blue to yellow to red along with the tree's depth, with k-d tree visualizations having redder colored nodes, it indicated that the k-d tree used more depth in storing the house point cloud. This made sense since only two subdivisions were allowed among </w:t>
-      </w:r>
-      <w:r>
-        <w:rPr>
-          <w:rFonts w:ascii="Times New Roman" w:hAnsi="Times New Roman" w:cs="Times New Roman"/>
-          <w:color w:val="000000" w:themeColor="text1"/>
-          <w:sz w:val="22"/>
-          <w:szCs w:val="22"/>
-        </w:rPr>
-        <w:lastRenderedPageBreak/>
-        <w:t xml:space="preserve">each node of the k-d tree, compared to the allowance of eight subdivisions in an octree, meaning that the k-d tree needed more depth to store the same amount of point cloud data. </w:t>
+        <w:t>Both octree</w:t>
+      </w:r>
+      <w:r>
+        <w:rPr>
+          <w:rFonts w:ascii="Times New Roman" w:hAnsi="Times New Roman" w:cs="Times New Roman"/>
+          <w:color w:val="000000" w:themeColor="text1"/>
+          <w:sz w:val="22"/>
+          <w:szCs w:val="22"/>
+        </w:rPr>
+        <w:t xml:space="preserve"> visualizations of house point cloud had a group of reddish nodes or "tip" in the top left representing the flashing at the house roof. However, in the k-d tree visualizations, the distribution of the nodes was more uniform, and there was no one node that stood out among the whole visualizations. It was worth noting that due to the uniformity of the k-d tree structure, more nodes had been utilized to form a subtree. Furthermore, since color of the nodes changed from blue to yellow to red along with the tree's depth, with k-d tree visualizations having redder colored nodes, it indicated that the k-d tree used more depth in storing the house point cloud. This made sense since only two subdivisions were allowed among each node of the k-d tree, compared to the allowance of eight subdivisions in an octree, meaning that the k-d tree needed more depth to store the same amount of point cloud data. </w:t>
       </w:r>
     </w:p>
     <w:p>
@@ -5408,16 +5449,34 @@
           <w:sz w:val="22"/>
           <w:szCs w:val="22"/>
         </w:rPr>
-        <w:t>A</w:t>
-      </w:r>
-      <w:r>
-        <w:rPr>
-          <w:rFonts w:ascii="Times New Roman" w:hAnsi="Times New Roman" w:cs="Times New Roman"/>
-          <w:color w:val="000000" w:themeColor="text1"/>
-          <w:sz w:val="22"/>
-          <w:szCs w:val="22"/>
-        </w:rPr>
-        <w:t xml:space="preserve"> prominent</w:t>
+        <w:t xml:space="preserve">Again, </w:t>
+      </w:r>
+      <w:r>
+        <w:rPr>
+          <w:rFonts w:ascii="Times New Roman" w:hAnsi="Times New Roman" w:cs="Times New Roman"/>
+          <w:color w:val="000000" w:themeColor="text1"/>
+          <w:sz w:val="22"/>
+          <w:szCs w:val="22"/>
+        </w:rPr>
+        <w:t xml:space="preserve">the property that </w:t>
+      </w:r>
+      <w:r>
+        <w:rPr>
+          <w:rFonts w:ascii="Times New Roman" w:hAnsi="Times New Roman" w:cs="Times New Roman"/>
+          <w:color w:val="000000" w:themeColor="text1"/>
+          <w:sz w:val="22"/>
+          <w:szCs w:val="22"/>
+        </w:rPr>
+        <w:t>k-d tree visualizations</w:t>
+      </w:r>
+      <w:r>
+        <w:rPr>
+          <w:rFonts w:ascii="Times New Roman" w:hAnsi="Times New Roman" w:cs="Times New Roman"/>
+          <w:color w:val="000000" w:themeColor="text1"/>
+          <w:sz w:val="22"/>
+          <w:szCs w:val="22"/>
+        </w:rPr>
+        <w:t xml:space="preserve"> having</w:t>
       </w:r>
       <w:r>
         <w:rPr>
@@ -5435,43 +5494,52 @@
           <w:sz w:val="22"/>
           <w:szCs w:val="22"/>
         </w:rPr>
-        <w:t xml:space="preserve">yellowish </w:t>
-      </w:r>
-      <w:r>
-        <w:rPr>
-          <w:rFonts w:ascii="Times New Roman" w:hAnsi="Times New Roman" w:cs="Times New Roman"/>
-          <w:color w:val="000000" w:themeColor="text1"/>
-          <w:sz w:val="22"/>
-          <w:szCs w:val="22"/>
-        </w:rPr>
-        <w:t>t</w:t>
-      </w:r>
-      <w:r>
-        <w:rPr>
-          <w:rFonts w:ascii="Times New Roman" w:hAnsi="Times New Roman" w:cs="Times New Roman"/>
-          <w:color w:val="000000" w:themeColor="text1"/>
-          <w:sz w:val="22"/>
-          <w:szCs w:val="22"/>
-        </w:rPr>
-        <w:t>ip</w:t>
-      </w:r>
-      <w:r>
-        <w:rPr>
-          <w:rFonts w:ascii="Times New Roman" w:hAnsi="Times New Roman" w:cs="Times New Roman"/>
-          <w:color w:val="000000" w:themeColor="text1"/>
-          <w:sz w:val="22"/>
-          <w:szCs w:val="22"/>
-        </w:rPr>
-        <w:t xml:space="preserve"> on the top </w:t>
-      </w:r>
-      <w:r>
-        <w:rPr>
-          <w:rFonts w:ascii="Times New Roman" w:hAnsi="Times New Roman" w:cs="Times New Roman"/>
-          <w:color w:val="000000" w:themeColor="text1"/>
-          <w:sz w:val="22"/>
-          <w:szCs w:val="22"/>
-        </w:rPr>
-        <w:t>right was</w:t>
+        <w:t xml:space="preserve">more </w:t>
+      </w:r>
+      <w:r>
+        <w:rPr>
+          <w:rFonts w:ascii="Times New Roman" w:hAnsi="Times New Roman" w:cs="Times New Roman"/>
+          <w:color w:val="000000" w:themeColor="text1"/>
+          <w:sz w:val="22"/>
+          <w:szCs w:val="22"/>
+        </w:rPr>
+        <w:t>reddish color</w:t>
+      </w:r>
+      <w:r>
+        <w:rPr>
+          <w:rFonts w:ascii="Times New Roman" w:hAnsi="Times New Roman" w:cs="Times New Roman"/>
+          <w:color w:val="000000" w:themeColor="text1"/>
+          <w:sz w:val="22"/>
+          <w:szCs w:val="22"/>
+        </w:rPr>
+        <w:t>ed</w:t>
+      </w:r>
+      <w:r>
+        <w:rPr>
+          <w:rFonts w:ascii="Times New Roman" w:hAnsi="Times New Roman" w:cs="Times New Roman"/>
+          <w:color w:val="000000" w:themeColor="text1"/>
+          <w:sz w:val="22"/>
+          <w:szCs w:val="22"/>
+        </w:rPr>
+        <w:t xml:space="preserve"> lea</w:t>
+      </w:r>
+      <w:r>
+        <w:rPr>
+          <w:rFonts w:ascii="Times New Roman" w:hAnsi="Times New Roman" w:cs="Times New Roman"/>
+          <w:color w:val="000000" w:themeColor="text1"/>
+          <w:sz w:val="22"/>
+          <w:szCs w:val="22"/>
+        </w:rPr>
+        <w:t>f</w:t>
+      </w:r>
+      <w:r>
+        <w:rPr>
+          <w:rFonts w:ascii="Times New Roman" w:hAnsi="Times New Roman" w:cs="Times New Roman"/>
+          <w:color w:val="000000" w:themeColor="text1"/>
+          <w:sz w:val="22"/>
+          <w:szCs w:val="22"/>
+        </w:rPr>
+        <w:t xml:space="preserve"> nodes</w:t>
       </w:r>
       <w:r>
         <w:rPr>
@@ -5489,7 +5557,7 @@
           <w:sz w:val="22"/>
           <w:szCs w:val="22"/>
         </w:rPr>
-        <w:t>observed</w:t>
+        <w:t>due to the tree having deeper depth</w:t>
       </w:r>
       <w:r>
         <w:rPr>
@@ -5507,97 +5575,7 @@
           <w:sz w:val="22"/>
           <w:szCs w:val="22"/>
         </w:rPr>
-        <w:t xml:space="preserve">among </w:t>
-      </w:r>
-      <w:r>
-        <w:rPr>
-          <w:rFonts w:ascii="Times New Roman" w:hAnsi="Times New Roman" w:cs="Times New Roman"/>
-          <w:color w:val="000000" w:themeColor="text1"/>
-          <w:sz w:val="22"/>
-          <w:szCs w:val="22"/>
-        </w:rPr>
-        <w:t>three of the</w:t>
-      </w:r>
-      <w:r>
-        <w:rPr>
-          <w:rFonts w:ascii="Times New Roman" w:hAnsi="Times New Roman" w:cs="Times New Roman"/>
-          <w:color w:val="000000" w:themeColor="text1"/>
-          <w:sz w:val="22"/>
-          <w:szCs w:val="22"/>
-        </w:rPr>
-        <w:t xml:space="preserve"> tree</w:t>
-      </w:r>
-      <w:r>
-        <w:rPr>
-          <w:rFonts w:ascii="Times New Roman" w:hAnsi="Times New Roman" w:cs="Times New Roman"/>
-          <w:color w:val="000000" w:themeColor="text1"/>
-          <w:sz w:val="22"/>
-          <w:szCs w:val="22"/>
-        </w:rPr>
-        <w:t xml:space="preserve">'s </w:t>
-      </w:r>
-      <w:r>
-        <w:rPr>
-          <w:rFonts w:ascii="Times New Roman" w:hAnsi="Times New Roman" w:cs="Times New Roman"/>
-          <w:color w:val="000000" w:themeColor="text1"/>
-          <w:sz w:val="22"/>
-          <w:szCs w:val="22"/>
-        </w:rPr>
-        <w:t xml:space="preserve">octree </w:t>
-      </w:r>
-      <w:r>
-        <w:rPr>
-          <w:rFonts w:ascii="Times New Roman" w:hAnsi="Times New Roman" w:cs="Times New Roman"/>
-          <w:color w:val="000000" w:themeColor="text1"/>
-          <w:sz w:val="22"/>
-          <w:szCs w:val="22"/>
-        </w:rPr>
-        <w:t>visualizations</w:t>
-      </w:r>
-      <w:r>
-        <w:rPr>
-          <w:rFonts w:ascii="Times New Roman" w:hAnsi="Times New Roman" w:cs="Times New Roman"/>
-          <w:color w:val="000000" w:themeColor="text1"/>
-          <w:sz w:val="22"/>
-          <w:szCs w:val="22"/>
-        </w:rPr>
-        <w:t xml:space="preserve">, likely representing the top of the </w:t>
-      </w:r>
-      <w:r>
-        <w:rPr>
-          <w:rFonts w:ascii="Times New Roman" w:hAnsi="Times New Roman" w:cs="Times New Roman"/>
-          <w:color w:val="000000" w:themeColor="text1"/>
-          <w:sz w:val="22"/>
-          <w:szCs w:val="22"/>
-        </w:rPr>
-        <w:t>tree where</w:t>
-      </w:r>
-      <w:r>
-        <w:rPr>
-          <w:rFonts w:ascii="Times New Roman" w:hAnsi="Times New Roman" w:cs="Times New Roman"/>
-          <w:color w:val="000000" w:themeColor="text1"/>
-          <w:sz w:val="22"/>
-          <w:szCs w:val="22"/>
-        </w:rPr>
-        <w:t xml:space="preserve"> leaves, absorbing more sunlight, grow more extensively</w:t>
-      </w:r>
-      <w:r>
-        <w:rPr>
-          <w:rFonts w:ascii="Times New Roman" w:hAnsi="Times New Roman" w:cs="Times New Roman"/>
-          <w:color w:val="000000" w:themeColor="text1"/>
-          <w:sz w:val="22"/>
-          <w:szCs w:val="22"/>
-        </w:rPr>
-        <w:t xml:space="preserve"> (Figure 17, 18, 19)</w:t>
-      </w:r>
-      <w:r>
-        <w:rPr>
-          <w:rFonts w:ascii="Times New Roman" w:hAnsi="Times New Roman" w:cs="Times New Roman"/>
-          <w:color w:val="000000" w:themeColor="text1"/>
-          <w:sz w:val="22"/>
-          <w:szCs w:val="22"/>
-        </w:rPr>
-        <w:t>.</w:t>
+        <w:t>and</w:t>
       </w:r>
       <w:r>
         <w:rPr>
@@ -5615,438 +5593,6 @@
           <w:sz w:val="22"/>
           <w:szCs w:val="22"/>
         </w:rPr>
-        <w:t xml:space="preserve">Notably, </w:t>
-      </w:r>
-      <w:r>
-        <w:rPr>
-          <w:rFonts w:ascii="Times New Roman" w:hAnsi="Times New Roman" w:cs="Times New Roman"/>
-          <w:color w:val="000000" w:themeColor="text1"/>
-          <w:sz w:val="22"/>
-          <w:szCs w:val="22"/>
-        </w:rPr>
-        <w:t xml:space="preserve">only </w:t>
-      </w:r>
-      <w:r>
-        <w:rPr>
-          <w:rFonts w:ascii="Times New Roman" w:hAnsi="Times New Roman" w:cs="Times New Roman"/>
-          <w:color w:val="000000" w:themeColor="text1"/>
-          <w:sz w:val="22"/>
-          <w:szCs w:val="22"/>
-        </w:rPr>
-        <w:t xml:space="preserve">octree visualizations </w:t>
-      </w:r>
-      <w:r>
-        <w:rPr>
-          <w:rFonts w:ascii="Times New Roman" w:hAnsi="Times New Roman" w:cs="Times New Roman"/>
-          <w:color w:val="000000" w:themeColor="text1"/>
-          <w:sz w:val="22"/>
-          <w:szCs w:val="22"/>
-        </w:rPr>
-        <w:t xml:space="preserve">of the house point cloud </w:t>
-      </w:r>
-      <w:r>
-        <w:rPr>
-          <w:rFonts w:ascii="Times New Roman" w:hAnsi="Times New Roman" w:cs="Times New Roman"/>
-          <w:color w:val="000000" w:themeColor="text1"/>
-          <w:sz w:val="22"/>
-          <w:szCs w:val="22"/>
-        </w:rPr>
-        <w:t>had the tip while</w:t>
-      </w:r>
-      <w:r>
-        <w:rPr>
-          <w:rFonts w:ascii="Times New Roman" w:hAnsi="Times New Roman" w:cs="Times New Roman"/>
-          <w:color w:val="000000" w:themeColor="text1"/>
-          <w:sz w:val="22"/>
-          <w:szCs w:val="22"/>
-        </w:rPr>
-        <w:t xml:space="preserve"> both </w:t>
-      </w:r>
-      <w:r>
-        <w:rPr>
-          <w:rFonts w:ascii="Times New Roman" w:hAnsi="Times New Roman" w:cs="Times New Roman"/>
-          <w:color w:val="000000" w:themeColor="text1"/>
-          <w:sz w:val="22"/>
-          <w:szCs w:val="22"/>
-        </w:rPr>
-        <w:t xml:space="preserve">the </w:t>
-      </w:r>
-      <w:r>
-        <w:rPr>
-          <w:rFonts w:ascii="Times New Roman" w:hAnsi="Times New Roman" w:cs="Times New Roman"/>
-          <w:color w:val="000000" w:themeColor="text1"/>
-          <w:sz w:val="22"/>
-          <w:szCs w:val="22"/>
-        </w:rPr>
-        <w:t>octree and k-d tree visualizations</w:t>
-      </w:r>
-      <w:r>
-        <w:rPr>
-          <w:rFonts w:ascii="Times New Roman" w:hAnsi="Times New Roman" w:cs="Times New Roman"/>
-          <w:color w:val="000000" w:themeColor="text1"/>
-          <w:sz w:val="22"/>
-          <w:szCs w:val="22"/>
-        </w:rPr>
-        <w:t xml:space="preserve"> of </w:t>
-      </w:r>
-      <w:r>
-        <w:rPr>
-          <w:rFonts w:ascii="Times New Roman" w:hAnsi="Times New Roman" w:cs="Times New Roman"/>
-          <w:color w:val="000000" w:themeColor="text1"/>
-          <w:sz w:val="22"/>
-          <w:szCs w:val="22"/>
-        </w:rPr>
-        <w:t xml:space="preserve">the tree point cloud </w:t>
-      </w:r>
-      <w:r>
-        <w:rPr>
-          <w:rFonts w:ascii="Times New Roman" w:hAnsi="Times New Roman" w:cs="Times New Roman"/>
-          <w:color w:val="000000" w:themeColor="text1"/>
-          <w:sz w:val="22"/>
-          <w:szCs w:val="22"/>
-        </w:rPr>
-        <w:t xml:space="preserve">had the tip. </w:t>
-      </w:r>
-      <w:r>
-        <w:rPr>
-          <w:rFonts w:ascii="Times New Roman" w:hAnsi="Times New Roman" w:cs="Times New Roman"/>
-          <w:color w:val="000000" w:themeColor="text1"/>
-          <w:sz w:val="22"/>
-          <w:szCs w:val="22"/>
-        </w:rPr>
-        <w:t xml:space="preserve">However, </w:t>
-      </w:r>
-      <w:r>
-        <w:rPr>
-          <w:rFonts w:ascii="Times New Roman" w:hAnsi="Times New Roman" w:cs="Times New Roman"/>
-          <w:color w:val="000000" w:themeColor="text1"/>
-          <w:sz w:val="22"/>
-          <w:szCs w:val="22"/>
-        </w:rPr>
-        <w:t>the feature was absent in the k-d tree visualization</w:t>
-      </w:r>
-      <w:r>
-        <w:rPr>
-          <w:rFonts w:ascii="Times New Roman" w:hAnsi="Times New Roman" w:cs="Times New Roman"/>
-          <w:color w:val="000000" w:themeColor="text1"/>
-          <w:sz w:val="22"/>
-          <w:szCs w:val="22"/>
-        </w:rPr>
-        <w:t xml:space="preserve"> of the uniformly reduced </w:t>
-      </w:r>
-      <w:r>
-        <w:rPr>
-          <w:rFonts w:ascii="Times New Roman" w:hAnsi="Times New Roman" w:cs="Times New Roman"/>
-          <w:color w:val="000000" w:themeColor="text1"/>
-          <w:sz w:val="22"/>
-          <w:szCs w:val="22"/>
-        </w:rPr>
-        <w:t>file, perhaps due to the</w:t>
-      </w:r>
-      <w:r>
-        <w:rPr>
-          <w:rFonts w:ascii="Times New Roman" w:hAnsi="Times New Roman" w:cs="Times New Roman"/>
-          <w:color w:val="000000" w:themeColor="text1"/>
-          <w:sz w:val="22"/>
-          <w:szCs w:val="22"/>
-        </w:rPr>
-        <w:t xml:space="preserve"> </w:t>
-      </w:r>
-      <w:r>
-        <w:rPr>
-          <w:rFonts w:ascii="Times New Roman" w:hAnsi="Times New Roman" w:cs="Times New Roman"/>
-          <w:color w:val="000000" w:themeColor="text1"/>
-          <w:sz w:val="22"/>
-          <w:szCs w:val="22"/>
-        </w:rPr>
-        <w:t xml:space="preserve">manner in which </w:t>
-      </w:r>
-      <w:r>
-        <w:rPr>
-          <w:rFonts w:ascii="Times New Roman" w:hAnsi="Times New Roman" w:cs="Times New Roman"/>
-          <w:color w:val="000000" w:themeColor="text1"/>
-          <w:sz w:val="22"/>
-          <w:szCs w:val="22"/>
-        </w:rPr>
-        <w:t>that reduction method remove</w:t>
-      </w:r>
-      <w:r>
-        <w:rPr>
-          <w:rFonts w:ascii="Times New Roman" w:hAnsi="Times New Roman" w:cs="Times New Roman"/>
-          <w:color w:val="000000" w:themeColor="text1"/>
-          <w:sz w:val="22"/>
-          <w:szCs w:val="22"/>
-        </w:rPr>
-        <w:t>d</w:t>
-      </w:r>
-      <w:r>
-        <w:rPr>
-          <w:rFonts w:ascii="Times New Roman" w:hAnsi="Times New Roman" w:cs="Times New Roman"/>
-          <w:color w:val="000000" w:themeColor="text1"/>
-          <w:sz w:val="22"/>
-          <w:szCs w:val="22"/>
-        </w:rPr>
-        <w:t xml:space="preserve"> </w:t>
-      </w:r>
-      <w:r>
-        <w:rPr>
-          <w:rFonts w:ascii="Times New Roman" w:hAnsi="Times New Roman" w:cs="Times New Roman"/>
-          <w:color w:val="000000" w:themeColor="text1"/>
-          <w:sz w:val="22"/>
-          <w:szCs w:val="22"/>
-        </w:rPr>
-        <w:t xml:space="preserve">any </w:t>
-      </w:r>
-      <w:r>
-        <w:rPr>
-          <w:rFonts w:ascii="Times New Roman" w:hAnsi="Times New Roman" w:cs="Times New Roman"/>
-          <w:color w:val="000000" w:themeColor="text1"/>
-          <w:sz w:val="22"/>
-          <w:szCs w:val="22"/>
-        </w:rPr>
-        <w:t>leaves</w:t>
-      </w:r>
-      <w:r>
-        <w:rPr>
-          <w:rFonts w:ascii="Times New Roman" w:hAnsi="Times New Roman" w:cs="Times New Roman"/>
-          <w:color w:val="000000" w:themeColor="text1"/>
-          <w:sz w:val="22"/>
-          <w:szCs w:val="22"/>
-        </w:rPr>
-        <w:t xml:space="preserve"> that were closely packed</w:t>
-      </w:r>
-      <w:r>
-        <w:rPr>
-          <w:rFonts w:ascii="Times New Roman" w:hAnsi="Times New Roman" w:cs="Times New Roman"/>
-          <w:color w:val="000000" w:themeColor="text1"/>
-          <w:sz w:val="22"/>
-          <w:szCs w:val="22"/>
-        </w:rPr>
-        <w:t xml:space="preserve"> in </w:t>
-      </w:r>
-      <w:r>
-        <w:rPr>
-          <w:rFonts w:ascii="Times New Roman" w:hAnsi="Times New Roman" w:cs="Times New Roman"/>
-          <w:color w:val="000000" w:themeColor="text1"/>
-          <w:sz w:val="22"/>
-          <w:szCs w:val="22"/>
-        </w:rPr>
-        <w:t>a set distance</w:t>
-      </w:r>
-      <w:r>
-        <w:rPr>
-          <w:rFonts w:ascii="Times New Roman" w:hAnsi="Times New Roman" w:cs="Times New Roman"/>
-          <w:color w:val="000000" w:themeColor="text1"/>
-          <w:sz w:val="22"/>
-          <w:szCs w:val="22"/>
-        </w:rPr>
-        <w:t xml:space="preserve"> </w:t>
-      </w:r>
-      <w:r>
-        <w:rPr>
-          <w:rFonts w:ascii="Times New Roman" w:hAnsi="Times New Roman" w:cs="Times New Roman"/>
-          <w:color w:val="000000" w:themeColor="text1"/>
-          <w:sz w:val="22"/>
-          <w:szCs w:val="22"/>
-        </w:rPr>
-        <w:t>(</w:t>
-      </w:r>
-      <w:r>
-        <w:rPr>
-          <w:rFonts w:ascii="Times New Roman" w:hAnsi="Times New Roman" w:cs="Times New Roman"/>
-          <w:color w:val="000000" w:themeColor="text1"/>
-          <w:sz w:val="22"/>
-          <w:szCs w:val="22"/>
-        </w:rPr>
-        <w:t>Figure</w:t>
-      </w:r>
-      <w:r>
-        <w:rPr>
-          <w:rFonts w:ascii="Times New Roman" w:hAnsi="Times New Roman" w:cs="Times New Roman"/>
-          <w:color w:val="000000" w:themeColor="text1"/>
-          <w:sz w:val="22"/>
-          <w:szCs w:val="22"/>
-        </w:rPr>
-        <w:t xml:space="preserve"> 20</w:t>
-      </w:r>
-      <w:r>
-        <w:rPr>
-          <w:rFonts w:ascii="Times New Roman" w:hAnsi="Times New Roman" w:cs="Times New Roman"/>
-          <w:color w:val="000000" w:themeColor="text1"/>
-          <w:sz w:val="22"/>
-          <w:szCs w:val="22"/>
-        </w:rPr>
-        <w:t>)</w:t>
-      </w:r>
-      <w:r>
-        <w:rPr>
-          <w:rFonts w:ascii="Times New Roman" w:hAnsi="Times New Roman" w:cs="Times New Roman"/>
-          <w:color w:val="000000" w:themeColor="text1"/>
-          <w:sz w:val="22"/>
-          <w:szCs w:val="22"/>
-        </w:rPr>
-        <w:t>.</w:t>
-      </w:r>
-      <w:r>
-        <w:rPr>
-          <w:rFonts w:ascii="Times New Roman" w:hAnsi="Times New Roman" w:cs="Times New Roman"/>
-          <w:color w:val="000000" w:themeColor="text1"/>
-          <w:sz w:val="22"/>
-          <w:szCs w:val="22"/>
-        </w:rPr>
-        <w:t xml:space="preserve"> </w:t>
-      </w:r>
-      <w:r>
-        <w:rPr>
-          <w:rFonts w:ascii="Times New Roman" w:hAnsi="Times New Roman" w:cs="Times New Roman"/>
-          <w:color w:val="000000" w:themeColor="text1"/>
-          <w:sz w:val="22"/>
-          <w:szCs w:val="22"/>
-        </w:rPr>
-        <w:t xml:space="preserve">Again, </w:t>
-      </w:r>
-      <w:r>
-        <w:rPr>
-          <w:rFonts w:ascii="Times New Roman" w:hAnsi="Times New Roman" w:cs="Times New Roman"/>
-          <w:color w:val="000000" w:themeColor="text1"/>
-          <w:sz w:val="22"/>
-          <w:szCs w:val="22"/>
-        </w:rPr>
-        <w:t xml:space="preserve">the property that </w:t>
-      </w:r>
-      <w:r>
-        <w:rPr>
-          <w:rFonts w:ascii="Times New Roman" w:hAnsi="Times New Roman" w:cs="Times New Roman"/>
-          <w:color w:val="000000" w:themeColor="text1"/>
-          <w:sz w:val="22"/>
-          <w:szCs w:val="22"/>
-        </w:rPr>
-        <w:t>k-d tree visualizations</w:t>
-      </w:r>
-      <w:r>
-        <w:rPr>
-          <w:rFonts w:ascii="Times New Roman" w:hAnsi="Times New Roman" w:cs="Times New Roman"/>
-          <w:color w:val="000000" w:themeColor="text1"/>
-          <w:sz w:val="22"/>
-          <w:szCs w:val="22"/>
-        </w:rPr>
-        <w:t xml:space="preserve"> having</w:t>
-      </w:r>
-      <w:r>
-        <w:rPr>
-          <w:rFonts w:ascii="Times New Roman" w:hAnsi="Times New Roman" w:cs="Times New Roman"/>
-          <w:color w:val="000000" w:themeColor="text1"/>
-          <w:sz w:val="22"/>
-          <w:szCs w:val="22"/>
-        </w:rPr>
-        <w:t xml:space="preserve"> </w:t>
-      </w:r>
-      <w:r>
-        <w:rPr>
-          <w:rFonts w:ascii="Times New Roman" w:hAnsi="Times New Roman" w:cs="Times New Roman"/>
-          <w:color w:val="000000" w:themeColor="text1"/>
-          <w:sz w:val="22"/>
-          <w:szCs w:val="22"/>
-        </w:rPr>
-        <w:t xml:space="preserve">more </w:t>
-      </w:r>
-      <w:r>
-        <w:rPr>
-          <w:rFonts w:ascii="Times New Roman" w:hAnsi="Times New Roman" w:cs="Times New Roman"/>
-          <w:color w:val="000000" w:themeColor="text1"/>
-          <w:sz w:val="22"/>
-          <w:szCs w:val="22"/>
-        </w:rPr>
-        <w:t>reddish color</w:t>
-      </w:r>
-      <w:r>
-        <w:rPr>
-          <w:rFonts w:ascii="Times New Roman" w:hAnsi="Times New Roman" w:cs="Times New Roman"/>
-          <w:color w:val="000000" w:themeColor="text1"/>
-          <w:sz w:val="22"/>
-          <w:szCs w:val="22"/>
-        </w:rPr>
-        <w:t>ed</w:t>
-      </w:r>
-      <w:r>
-        <w:rPr>
-          <w:rFonts w:ascii="Times New Roman" w:hAnsi="Times New Roman" w:cs="Times New Roman"/>
-          <w:color w:val="000000" w:themeColor="text1"/>
-          <w:sz w:val="22"/>
-          <w:szCs w:val="22"/>
-        </w:rPr>
-        <w:t xml:space="preserve"> lea</w:t>
-      </w:r>
-      <w:r>
-        <w:rPr>
-          <w:rFonts w:ascii="Times New Roman" w:hAnsi="Times New Roman" w:cs="Times New Roman"/>
-          <w:color w:val="000000" w:themeColor="text1"/>
-          <w:sz w:val="22"/>
-          <w:szCs w:val="22"/>
-        </w:rPr>
-        <w:t>f</w:t>
-      </w:r>
-      <w:r>
-        <w:rPr>
-          <w:rFonts w:ascii="Times New Roman" w:hAnsi="Times New Roman" w:cs="Times New Roman"/>
-          <w:color w:val="000000" w:themeColor="text1"/>
-          <w:sz w:val="22"/>
-          <w:szCs w:val="22"/>
-        </w:rPr>
-        <w:t xml:space="preserve"> nodes</w:t>
-      </w:r>
-      <w:r>
-        <w:rPr>
-          <w:rFonts w:ascii="Times New Roman" w:hAnsi="Times New Roman" w:cs="Times New Roman"/>
-          <w:color w:val="000000" w:themeColor="text1"/>
-          <w:sz w:val="22"/>
-          <w:szCs w:val="22"/>
-        </w:rPr>
-        <w:t xml:space="preserve"> </w:t>
-      </w:r>
-      <w:r>
-        <w:rPr>
-          <w:rFonts w:ascii="Times New Roman" w:hAnsi="Times New Roman" w:cs="Times New Roman"/>
-          <w:color w:val="000000" w:themeColor="text1"/>
-          <w:sz w:val="22"/>
-          <w:szCs w:val="22"/>
-        </w:rPr>
-        <w:t>due to the tree having deeper depth</w:t>
-      </w:r>
-      <w:r>
-        <w:rPr>
-          <w:rFonts w:ascii="Times New Roman" w:hAnsi="Times New Roman" w:cs="Times New Roman"/>
-          <w:color w:val="000000" w:themeColor="text1"/>
-          <w:sz w:val="22"/>
-          <w:szCs w:val="22"/>
-        </w:rPr>
-        <w:t xml:space="preserve"> </w:t>
-      </w:r>
-      <w:r>
-        <w:rPr>
-          <w:rFonts w:ascii="Times New Roman" w:hAnsi="Times New Roman" w:cs="Times New Roman"/>
-          <w:color w:val="000000" w:themeColor="text1"/>
-          <w:sz w:val="22"/>
-          <w:szCs w:val="22"/>
-        </w:rPr>
-        <w:t>and</w:t>
-      </w:r>
-      <w:r>
-        <w:rPr>
-          <w:rFonts w:ascii="Times New Roman" w:hAnsi="Times New Roman" w:cs="Times New Roman"/>
-          <w:color w:val="000000" w:themeColor="text1"/>
-          <w:sz w:val="22"/>
-          <w:szCs w:val="22"/>
-        </w:rPr>
-        <w:t xml:space="preserve"> </w:t>
-      </w:r>
-      <w:r>
-        <w:rPr>
-          <w:rFonts w:ascii="Times New Roman" w:hAnsi="Times New Roman" w:cs="Times New Roman"/>
-          <w:color w:val="000000" w:themeColor="text1"/>
-          <w:sz w:val="22"/>
-          <w:szCs w:val="22"/>
-        </w:rPr>
         <w:t>the choice of reduction method influenced the uniformity of the node distribution</w:t>
       </w:r>
       <w:r>
@@ -6077,7 +5623,6 @@
           <w:sz w:val="22"/>
           <w:szCs w:val="22"/>
         </w:rPr>
-        <w:lastRenderedPageBreak/>
         <w:drawing>
           <wp:inline distT="0" distB="0" distL="0" distR="0" wp14:anchorId="6E99ABAD" wp14:editId="6C0AB73A">
             <wp:extent cx="1631911" cy="1578708"/>
@@ -7295,6 +6840,7 @@
           <w:sz w:val="22"/>
           <w:szCs w:val="22"/>
         </w:rPr>
+        <w:lastRenderedPageBreak/>
         <w:drawing>
           <wp:inline distT="0" distB="0" distL="0" distR="0" wp14:anchorId="546A934C" wp14:editId="4E7AA56C">
             <wp:extent cx="1869073" cy="2240280"/>
@@ -7555,21 +7101,32 @@
       <w:pPr>
         <w:rPr>
           <w:rFonts w:ascii="Times New Roman" w:hAnsi="Times New Roman" w:cs="Times New Roman"/>
-          <w:color w:val="000000" w:themeColor="text1"/>
-          <w:sz w:val="22"/>
-          <w:szCs w:val="22"/>
-        </w:rPr>
-      </w:pPr>
-      <w:r>
-        <w:rPr>
-          <w:rFonts w:ascii="Times New Roman" w:hAnsi="Times New Roman" w:cs="Times New Roman"/>
           <w:b/>
           <w:bCs/>
           <w:color w:val="000000" w:themeColor="text1"/>
           <w:sz w:val="22"/>
           <w:szCs w:val="22"/>
         </w:rPr>
-        <w:lastRenderedPageBreak/>
+      </w:pPr>
+    </w:p>
+    <w:p>
+      <w:pPr>
+        <w:rPr>
+          <w:rFonts w:ascii="Times New Roman" w:hAnsi="Times New Roman" w:cs="Times New Roman"/>
+          <w:color w:val="000000" w:themeColor="text1"/>
+          <w:sz w:val="22"/>
+          <w:szCs w:val="22"/>
+        </w:rPr>
+      </w:pPr>
+      <w:r>
+        <w:rPr>
+          <w:rFonts w:ascii="Times New Roman" w:hAnsi="Times New Roman" w:cs="Times New Roman"/>
+          <w:b/>
+          <w:bCs/>
+          <w:color w:val="000000" w:themeColor="text1"/>
+          <w:sz w:val="22"/>
+          <w:szCs w:val="22"/>
+        </w:rPr>
         <w:t xml:space="preserve">4.2 </w:t>
       </w:r>
       <w:r>
@@ -8984,20 +8541,44 @@
       <w:pPr>
         <w:rPr>
           <w:rFonts w:ascii="Times New Roman" w:hAnsi="Times New Roman" w:cs="Times New Roman"/>
-          <w:color w:val="000000" w:themeColor="text1"/>
-          <w:sz w:val="22"/>
-          <w:szCs w:val="22"/>
-        </w:rPr>
-      </w:pPr>
-      <w:r>
-        <w:rPr>
-          <w:rFonts w:ascii="Times New Roman" w:hAnsi="Times New Roman" w:cs="Times New Roman"/>
           <w:b/>
           <w:bCs/>
           <w:color w:val="000000" w:themeColor="text1"/>
           <w:sz w:val="22"/>
           <w:szCs w:val="22"/>
         </w:rPr>
+      </w:pPr>
+      <w:r>
+        <w:rPr>
+          <w:rFonts w:ascii="Times New Roman" w:hAnsi="Times New Roman" w:cs="Times New Roman"/>
+          <w:b/>
+          <w:bCs/>
+          <w:color w:val="000000" w:themeColor="text1"/>
+          <w:sz w:val="22"/>
+          <w:szCs w:val="22"/>
+        </w:rPr>
+        <w:br w:type="page"/>
+      </w:r>
+    </w:p>
+    <w:p>
+      <w:pPr>
+        <w:rPr>
+          <w:rFonts w:ascii="Times New Roman" w:hAnsi="Times New Roman" w:cs="Times New Roman"/>
+          <w:color w:val="000000" w:themeColor="text1"/>
+          <w:sz w:val="22"/>
+          <w:szCs w:val="22"/>
+        </w:rPr>
+      </w:pPr>
+      <w:r>
+        <w:rPr>
+          <w:rFonts w:ascii="Times New Roman" w:hAnsi="Times New Roman" w:cs="Times New Roman"/>
+          <w:b/>
+          <w:bCs/>
+          <w:color w:val="000000" w:themeColor="text1"/>
+          <w:sz w:val="22"/>
+          <w:szCs w:val="22"/>
+        </w:rPr>
+        <w:lastRenderedPageBreak/>
         <w:t xml:space="preserve">5. </w:t>
       </w:r>
       <w:r>
@@ -9727,7 +9308,6 @@
           <w:sz w:val="22"/>
           <w:szCs w:val="22"/>
         </w:rPr>
-        <w:lastRenderedPageBreak/>
         <w:t xml:space="preserve">5.2 </w:t>
       </w:r>
       <w:r>

</xml_diff>